<commit_message>
Update Group 4 Chickadees Project Outline.docx
</commit_message>
<xml_diff>
--- a/Group 4 Chickadees Project Outline.docx
+++ b/Group 4 Chickadees Project Outline.docx
@@ -66,15 +66,33 @@
           <w:sz w:val="22"/>
           <w:szCs w:val="22"/>
         </w:rPr>
-        <w:t xml:space="preserve"> They live in both rural and urban environments,</w:t>
-      </w:r>
-      <w:r>
-        <w:rPr>
-          <w:rFonts w:ascii="Corbel" w:hAnsi="Corbel"/>
-          <w:sz w:val="22"/>
-          <w:szCs w:val="22"/>
-        </w:rPr>
-        <w:t xml:space="preserve"> and eat </w:t>
+        <w:t xml:space="preserve"> They live in both rural and urban </w:t>
+      </w:r>
+      <w:proofErr w:type="gramStart"/>
+      <w:r>
+        <w:rPr>
+          <w:rFonts w:ascii="Corbel" w:hAnsi="Corbel"/>
+          <w:sz w:val="22"/>
+          <w:szCs w:val="22"/>
+        </w:rPr>
+        <w:t>environments,</w:t>
+      </w:r>
+      <w:r>
+        <w:rPr>
+          <w:rFonts w:ascii="Corbel" w:hAnsi="Corbel"/>
+          <w:sz w:val="22"/>
+          <w:szCs w:val="22"/>
+        </w:rPr>
+        <w:t xml:space="preserve"> and</w:t>
+      </w:r>
+      <w:proofErr w:type="gramEnd"/>
+      <w:r>
+        <w:rPr>
+          <w:rFonts w:ascii="Corbel" w:hAnsi="Corbel"/>
+          <w:sz w:val="22"/>
+          <w:szCs w:val="22"/>
+        </w:rPr>
+        <w:t xml:space="preserve"> eat </w:t>
       </w:r>
       <w:r>
         <w:rPr>
@@ -188,7 +206,25 @@
           <w:sz w:val="22"/>
           <w:szCs w:val="22"/>
         </w:rPr>
-        <w:t>Animal innovation, which  would be the use of novel behaviors to meet challenges</w:t>
+        <w:t xml:space="preserve">Animal innovation, </w:t>
+      </w:r>
+      <w:proofErr w:type="gramStart"/>
+      <w:r>
+        <w:rPr>
+          <w:rFonts w:ascii="Corbel" w:hAnsi="Corbel"/>
+          <w:sz w:val="22"/>
+          <w:szCs w:val="22"/>
+        </w:rPr>
+        <w:t>which  would</w:t>
+      </w:r>
+      <w:proofErr w:type="gramEnd"/>
+      <w:r>
+        <w:rPr>
+          <w:rFonts w:ascii="Corbel" w:hAnsi="Corbel"/>
+          <w:sz w:val="22"/>
+          <w:szCs w:val="22"/>
+        </w:rPr>
+        <w:t xml:space="preserve"> be the use of novel behaviors to meet challenges</w:t>
       </w:r>
       <w:r>
         <w:rPr>
@@ -364,7 +400,43 @@
           <w:sz w:val="22"/>
           <w:szCs w:val="22"/>
         </w:rPr>
-        <w:t>, which were located in and around Ottowa, Canada.</w:t>
+        <w:t xml:space="preserve">, which </w:t>
+      </w:r>
+      <w:proofErr w:type="gramStart"/>
+      <w:r>
+        <w:rPr>
+          <w:rFonts w:ascii="Corbel" w:hAnsi="Corbel"/>
+          <w:sz w:val="22"/>
+          <w:szCs w:val="22"/>
+        </w:rPr>
+        <w:t>were located in</w:t>
+      </w:r>
+      <w:proofErr w:type="gramEnd"/>
+      <w:r>
+        <w:rPr>
+          <w:rFonts w:ascii="Corbel" w:hAnsi="Corbel"/>
+          <w:sz w:val="22"/>
+          <w:szCs w:val="22"/>
+        </w:rPr>
+        <w:t xml:space="preserve"> and around </w:t>
+      </w:r>
+      <w:proofErr w:type="spellStart"/>
+      <w:r>
+        <w:rPr>
+          <w:rFonts w:ascii="Corbel" w:hAnsi="Corbel"/>
+          <w:sz w:val="22"/>
+          <w:szCs w:val="22"/>
+        </w:rPr>
+        <w:t>Ottowa</w:t>
+      </w:r>
+      <w:proofErr w:type="spellEnd"/>
+      <w:r>
+        <w:rPr>
+          <w:rFonts w:ascii="Corbel" w:hAnsi="Corbel"/>
+          <w:sz w:val="22"/>
+          <w:szCs w:val="22"/>
+        </w:rPr>
+        <w:t>, Canada.</w:t>
       </w:r>
     </w:p>
     <w:p/>
@@ -394,6 +466,774 @@
         <w:t>Data and Methodology:</w:t>
       </w:r>
     </w:p>
+    <w:p/>
+    <w:p>
+      <w:pPr>
+        <w:pStyle w:val="NormalWeb"/>
+        <w:numPr>
+          <w:ilvl w:val="0"/>
+          <w:numId w:val="2"/>
+        </w:numPr>
+        <w:rPr>
+          <w:rFonts w:ascii="ArialMT" w:hAnsi="ArialMT"/>
+          <w:sz w:val="22"/>
+          <w:szCs w:val="22"/>
+        </w:rPr>
+      </w:pPr>
+      <w:r>
+        <w:rPr>
+          <w:rFonts w:ascii="Corbel" w:hAnsi="Corbel"/>
+          <w:sz w:val="22"/>
+          <w:szCs w:val="22"/>
+        </w:rPr>
+        <w:t xml:space="preserve">How was the data collected? </w:t>
+      </w:r>
+    </w:p>
+    <w:p>
+      <w:pPr>
+        <w:pStyle w:val="NormalWeb"/>
+        <w:numPr>
+          <w:ilvl w:val="0"/>
+          <w:numId w:val="2"/>
+        </w:numPr>
+        <w:rPr>
+          <w:rFonts w:ascii="ArialMT" w:hAnsi="ArialMT"/>
+          <w:sz w:val="22"/>
+          <w:szCs w:val="22"/>
+        </w:rPr>
+      </w:pPr>
+      <w:r>
+        <w:rPr>
+          <w:rFonts w:ascii="Corbel" w:hAnsi="Corbel"/>
+          <w:sz w:val="22"/>
+          <w:szCs w:val="22"/>
+        </w:rPr>
+        <w:t xml:space="preserve">What data was collected? </w:t>
+      </w:r>
+    </w:p>
+    <w:p>
+      <w:pPr>
+        <w:pStyle w:val="NormalWeb"/>
+        <w:numPr>
+          <w:ilvl w:val="1"/>
+          <w:numId w:val="2"/>
+        </w:numPr>
+        <w:rPr>
+          <w:rFonts w:ascii="ArialMT" w:hAnsi="ArialMT"/>
+          <w:sz w:val="22"/>
+          <w:szCs w:val="22"/>
+        </w:rPr>
+      </w:pPr>
+      <w:r>
+        <w:rPr>
+          <w:rFonts w:ascii="Corbel" w:hAnsi="Corbel"/>
+          <w:sz w:val="22"/>
+          <w:szCs w:val="22"/>
+        </w:rPr>
+        <w:t xml:space="preserve">response variables </w:t>
+      </w:r>
+    </w:p>
+    <w:p>
+      <w:pPr>
+        <w:pStyle w:val="NormalWeb"/>
+        <w:numPr>
+          <w:ilvl w:val="1"/>
+          <w:numId w:val="2"/>
+        </w:numPr>
+        <w:rPr>
+          <w:rFonts w:ascii="ArialMT" w:hAnsi="ArialMT"/>
+          <w:sz w:val="22"/>
+          <w:szCs w:val="22"/>
+        </w:rPr>
+      </w:pPr>
+      <w:r>
+        <w:rPr>
+          <w:rFonts w:ascii="Corbel" w:hAnsi="Corbel"/>
+          <w:sz w:val="22"/>
+          <w:szCs w:val="22"/>
+        </w:rPr>
+        <w:t xml:space="preserve">covariates and/or factors </w:t>
+      </w:r>
+    </w:p>
+    <w:p>
+      <w:pPr>
+        <w:pStyle w:val="NormalWeb"/>
+        <w:numPr>
+          <w:ilvl w:val="0"/>
+          <w:numId w:val="2"/>
+        </w:numPr>
+        <w:rPr>
+          <w:rFonts w:ascii="ArialMT" w:hAnsi="ArialMT"/>
+          <w:sz w:val="22"/>
+          <w:szCs w:val="22"/>
+        </w:rPr>
+      </w:pPr>
+      <w:r>
+        <w:rPr>
+          <w:rFonts w:ascii="Corbel" w:hAnsi="Corbel"/>
+          <w:sz w:val="22"/>
+          <w:szCs w:val="22"/>
+        </w:rPr>
+        <w:t xml:space="preserve">What were the experimental/observational units? </w:t>
+      </w:r>
+    </w:p>
+    <w:p>
+      <w:pPr>
+        <w:pStyle w:val="NormalWeb"/>
+        <w:numPr>
+          <w:ilvl w:val="0"/>
+          <w:numId w:val="2"/>
+        </w:numPr>
+        <w:rPr>
+          <w:rFonts w:ascii="ArialMT" w:hAnsi="ArialMT"/>
+          <w:sz w:val="22"/>
+          <w:szCs w:val="22"/>
+        </w:rPr>
+      </w:pPr>
+      <w:r>
+        <w:rPr>
+          <w:rFonts w:ascii="Corbel" w:hAnsi="Corbel"/>
+          <w:sz w:val="22"/>
+          <w:szCs w:val="22"/>
+        </w:rPr>
+        <w:t xml:space="preserve">What was the sample size? </w:t>
+      </w:r>
+    </w:p>
+    <w:p>
+      <w:pPr>
+        <w:rPr>
+          <w:rFonts w:ascii="Helvetica" w:hAnsi="Helvetica"/>
+          <w:color w:val="202020"/>
+          <w:sz w:val="20"/>
+          <w:szCs w:val="20"/>
+          <w:shd w:val="clear" w:color="auto" w:fill="FFFFFF"/>
+        </w:rPr>
+      </w:pPr>
+      <w:r>
+        <w:rPr>
+          <w:rFonts w:ascii="Helvetica" w:hAnsi="Helvetica"/>
+          <w:color w:val="202020"/>
+          <w:sz w:val="20"/>
+          <w:szCs w:val="20"/>
+          <w:shd w:val="clear" w:color="auto" w:fill="FFFFFF"/>
+        </w:rPr>
+        <w:br/>
+      </w:r>
+    </w:p>
+    <w:p>
+      <w:r>
+        <w:rPr>
+          <w:rFonts w:ascii="Helvetica" w:hAnsi="Helvetica"/>
+          <w:color w:val="202020"/>
+          <w:sz w:val="20"/>
+          <w:szCs w:val="20"/>
+          <w:shd w:val="clear" w:color="auto" w:fill="FFFFFF"/>
+        </w:rPr>
+        <w:t xml:space="preserve">some studies have found no relationship between novelty responses and problem-solving performance, suggesting that these traits can vary independently in some </w:t>
+      </w:r>
+      <w:proofErr w:type="gramStart"/>
+      <w:r>
+        <w:rPr>
+          <w:rFonts w:ascii="Helvetica" w:hAnsi="Helvetica"/>
+          <w:color w:val="202020"/>
+          <w:sz w:val="20"/>
+          <w:szCs w:val="20"/>
+          <w:shd w:val="clear" w:color="auto" w:fill="FFFFFF"/>
+        </w:rPr>
+        <w:t>species</w:t>
+      </w:r>
+      <w:proofErr w:type="gramEnd"/>
+    </w:p>
+    <w:p/>
+    <w:p>
+      <w:r>
+        <w:t>Some NA values in dominance score, so sample size lower.  We’re missing a few.</w:t>
+      </w:r>
+    </w:p>
+    <w:p/>
+    <w:p>
+      <w:pPr>
+        <w:rPr>
+          <w:rFonts w:ascii="Helvetica" w:hAnsi="Helvetica"/>
+          <w:color w:val="202020"/>
+          <w:sz w:val="20"/>
+          <w:szCs w:val="20"/>
+          <w:shd w:val="clear" w:color="auto" w:fill="FFFFFF"/>
+        </w:rPr>
+      </w:pPr>
+      <w:r>
+        <w:rPr>
+          <w:rFonts w:ascii="Helvetica" w:hAnsi="Helvetica"/>
+          <w:color w:val="202020"/>
+          <w:sz w:val="20"/>
+          <w:szCs w:val="20"/>
+          <w:shd w:val="clear" w:color="auto" w:fill="FFFFFF"/>
+        </w:rPr>
+        <w:t xml:space="preserve">We investigated the effects of dominance rank, exploratory tendency, and </w:t>
+      </w:r>
+      <w:proofErr w:type="spellStart"/>
+      <w:r>
+        <w:rPr>
+          <w:rFonts w:ascii="Helvetica" w:hAnsi="Helvetica"/>
+          <w:color w:val="202020"/>
+          <w:sz w:val="20"/>
+          <w:szCs w:val="20"/>
+          <w:shd w:val="clear" w:color="auto" w:fill="FFFFFF"/>
+        </w:rPr>
+        <w:t>urbanisation</w:t>
+      </w:r>
+      <w:proofErr w:type="spellEnd"/>
+      <w:r>
+        <w:rPr>
+          <w:rFonts w:ascii="Helvetica" w:hAnsi="Helvetica"/>
+          <w:color w:val="202020"/>
+          <w:sz w:val="20"/>
+          <w:szCs w:val="20"/>
+          <w:shd w:val="clear" w:color="auto" w:fill="FFFFFF"/>
+        </w:rPr>
+        <w:t xml:space="preserve"> on the individual problem-solving performance of wild-caught black-capped chickadees (</w:t>
+      </w:r>
+      <w:proofErr w:type="spellStart"/>
+      <w:r>
+        <w:rPr>
+          <w:rStyle w:val="Emphasis"/>
+          <w:rFonts w:ascii="Helvetica" w:hAnsi="Helvetica"/>
+          <w:color w:val="202020"/>
+          <w:sz w:val="20"/>
+          <w:szCs w:val="20"/>
+        </w:rPr>
+        <w:t>Poecile</w:t>
+      </w:r>
+      <w:proofErr w:type="spellEnd"/>
+      <w:r>
+        <w:rPr>
+          <w:rStyle w:val="Emphasis"/>
+          <w:rFonts w:ascii="Helvetica" w:hAnsi="Helvetica"/>
+          <w:color w:val="202020"/>
+          <w:sz w:val="20"/>
+          <w:szCs w:val="20"/>
+        </w:rPr>
+        <w:t xml:space="preserve"> atricapillus</w:t>
+      </w:r>
+      <w:r>
+        <w:rPr>
+          <w:rFonts w:ascii="Helvetica" w:hAnsi="Helvetica"/>
+          <w:color w:val="202020"/>
+          <w:sz w:val="20"/>
+          <w:szCs w:val="20"/>
+          <w:shd w:val="clear" w:color="auto" w:fill="FFFFFF"/>
+        </w:rPr>
+        <w:t>) using two distinct foraging tasks. Problem-solving performance serves as a proxy for innovation, with birds required to complete each step of the innovation process to successfully solve a task (</w:t>
+      </w:r>
+      <w:proofErr w:type="gramStart"/>
+      <w:r>
+        <w:rPr>
+          <w:rFonts w:ascii="Helvetica" w:hAnsi="Helvetica"/>
+          <w:color w:val="202020"/>
+          <w:sz w:val="20"/>
+          <w:szCs w:val="20"/>
+          <w:shd w:val="clear" w:color="auto" w:fill="FFFFFF"/>
+        </w:rPr>
+        <w:t>i.e.</w:t>
+      </w:r>
+      <w:proofErr w:type="gramEnd"/>
+      <w:r>
+        <w:rPr>
+          <w:rFonts w:ascii="Helvetica" w:hAnsi="Helvetica"/>
+          <w:color w:val="202020"/>
+          <w:sz w:val="20"/>
+          <w:szCs w:val="20"/>
+          <w:shd w:val="clear" w:color="auto" w:fill="FFFFFF"/>
+        </w:rPr>
+        <w:t xml:space="preserve"> discovering the problem, contacting the task, and interacting with it to reach a solution). The black-capped chickadee belongs to </w:t>
+      </w:r>
+      <w:proofErr w:type="spellStart"/>
+      <w:r>
+        <w:rPr>
+          <w:rFonts w:ascii="Helvetica" w:hAnsi="Helvetica"/>
+          <w:color w:val="202020"/>
+          <w:sz w:val="20"/>
+          <w:szCs w:val="20"/>
+          <w:shd w:val="clear" w:color="auto" w:fill="FFFFFF"/>
+        </w:rPr>
+        <w:t>Paridae</w:t>
+      </w:r>
+      <w:proofErr w:type="spellEnd"/>
+      <w:r>
+        <w:rPr>
+          <w:rFonts w:ascii="Helvetica" w:hAnsi="Helvetica"/>
+          <w:color w:val="202020"/>
+          <w:sz w:val="20"/>
+          <w:szCs w:val="20"/>
+          <w:shd w:val="clear" w:color="auto" w:fill="FFFFFF"/>
+        </w:rPr>
+        <w:t>, an avian family showing a high number of innovations in the wild [</w:t>
+      </w:r>
+      <w:hyperlink r:id="rId7" w:anchor="pone.0217464.ref027" w:history="1">
+        <w:r>
+          <w:rPr>
+            <w:rStyle w:val="Hyperlink"/>
+            <w:rFonts w:ascii="Helvetica" w:hAnsi="Helvetica"/>
+            <w:color w:val="3E0577"/>
+            <w:sz w:val="20"/>
+            <w:szCs w:val="20"/>
+          </w:rPr>
+          <w:t>27</w:t>
+        </w:r>
+      </w:hyperlink>
+      <w:r>
+        <w:rPr>
+          <w:rFonts w:ascii="Helvetica" w:hAnsi="Helvetica"/>
+          <w:color w:val="202020"/>
+          <w:sz w:val="20"/>
+          <w:szCs w:val="20"/>
+          <w:shd w:val="clear" w:color="auto" w:fill="FFFFFF"/>
+        </w:rPr>
+        <w:t>], and is a widespread North American species occurring in rural and urban habitats. In the non-breeding season, members of this species form stable groups with linear dominance hierarchies.</w:t>
+      </w:r>
+    </w:p>
+    <w:p>
+      <w:pPr>
+        <w:rPr>
+          <w:rFonts w:ascii="Helvetica" w:hAnsi="Helvetica"/>
+          <w:color w:val="202020"/>
+          <w:sz w:val="20"/>
+          <w:szCs w:val="20"/>
+          <w:shd w:val="clear" w:color="auto" w:fill="FFFFFF"/>
+        </w:rPr>
+      </w:pPr>
+    </w:p>
+    <w:p>
+      <w:pPr>
+        <w:rPr>
+          <w:rFonts w:ascii="Helvetica" w:hAnsi="Helvetica"/>
+          <w:color w:val="202020"/>
+          <w:sz w:val="20"/>
+          <w:szCs w:val="20"/>
+          <w:shd w:val="clear" w:color="auto" w:fill="FFFFFF"/>
+        </w:rPr>
+      </w:pPr>
+      <w:r>
+        <w:rPr>
+          <w:rFonts w:ascii="Helvetica" w:hAnsi="Helvetica"/>
+          <w:color w:val="202020"/>
+          <w:sz w:val="20"/>
+          <w:szCs w:val="20"/>
+          <w:shd w:val="clear" w:color="auto" w:fill="FFFFFF"/>
+        </w:rPr>
+        <w:t xml:space="preserve">Upon capture, </w:t>
+      </w:r>
+      <w:proofErr w:type="gramStart"/>
+      <w:r>
+        <w:rPr>
+          <w:rFonts w:ascii="Helvetica" w:hAnsi="Helvetica"/>
+          <w:color w:val="202020"/>
+          <w:sz w:val="20"/>
+          <w:szCs w:val="20"/>
+          <w:shd w:val="clear" w:color="auto" w:fill="FFFFFF"/>
+        </w:rPr>
+        <w:t>each individual</w:t>
+      </w:r>
+      <w:proofErr w:type="gramEnd"/>
+      <w:r>
+        <w:rPr>
+          <w:rFonts w:ascii="Helvetica" w:hAnsi="Helvetica"/>
+          <w:color w:val="202020"/>
+          <w:sz w:val="20"/>
+          <w:szCs w:val="20"/>
+          <w:shd w:val="clear" w:color="auto" w:fill="FFFFFF"/>
+        </w:rPr>
+        <w:t xml:space="preserve"> was fitted with metal and </w:t>
+      </w:r>
+      <w:proofErr w:type="spellStart"/>
+      <w:r>
+        <w:rPr>
+          <w:rFonts w:ascii="Helvetica" w:hAnsi="Helvetica"/>
+          <w:color w:val="202020"/>
+          <w:sz w:val="20"/>
+          <w:szCs w:val="20"/>
+          <w:shd w:val="clear" w:color="auto" w:fill="FFFFFF"/>
+        </w:rPr>
+        <w:t>coloured</w:t>
+      </w:r>
+      <w:proofErr w:type="spellEnd"/>
+      <w:r>
+        <w:rPr>
+          <w:rFonts w:ascii="Helvetica" w:hAnsi="Helvetica"/>
+          <w:color w:val="202020"/>
+          <w:sz w:val="20"/>
+          <w:szCs w:val="20"/>
+          <w:shd w:val="clear" w:color="auto" w:fill="FFFFFF"/>
+        </w:rPr>
+        <w:t xml:space="preserve"> leg bands as well as a unique passive integrated transponder (PIT) tag. Birds were categorized as juvenile (bird born in the previous spring) or adult (more than one year old) by inspecting the shape and wear of their tail feathers [</w:t>
+      </w:r>
+      <w:hyperlink r:id="rId8" w:anchor="pone.0217464.ref037" w:history="1">
+        <w:r>
+          <w:rPr>
+            <w:rStyle w:val="Hyperlink"/>
+            <w:rFonts w:ascii="Helvetica" w:hAnsi="Helvetica"/>
+            <w:color w:val="3E0577"/>
+            <w:sz w:val="20"/>
+            <w:szCs w:val="20"/>
+          </w:rPr>
+          <w:t>37</w:t>
+        </w:r>
+      </w:hyperlink>
+      <w:r>
+        <w:rPr>
+          <w:rFonts w:ascii="Helvetica" w:hAnsi="Helvetica"/>
+          <w:color w:val="202020"/>
+          <w:sz w:val="20"/>
+          <w:szCs w:val="20"/>
+          <w:shd w:val="clear" w:color="auto" w:fill="FFFFFF"/>
+        </w:rPr>
+        <w:t>]. After capture, birds were transported and housed in individual cages, allowing only auditory contact between individuals, in the animal care facility of the University of Ottawa. Outside of testing periods, birds were given ad libitum access to food (sunflower seeds) and water, and mealworms at the end of each day. On the last day in captivity, before being released back at their site of origin, blood samples were taken from the brachial vein of each subject for molecular sexing [</w:t>
+      </w:r>
+      <w:hyperlink r:id="rId9" w:anchor="pone.0217464.ref036" w:history="1">
+        <w:r>
+          <w:rPr>
+            <w:rStyle w:val="Hyperlink"/>
+            <w:rFonts w:ascii="Helvetica" w:hAnsi="Helvetica"/>
+            <w:color w:val="3E0577"/>
+            <w:sz w:val="20"/>
+            <w:szCs w:val="20"/>
+          </w:rPr>
+          <w:t>36</w:t>
+        </w:r>
+      </w:hyperlink>
+      <w:r>
+        <w:rPr>
+          <w:rFonts w:ascii="Helvetica" w:hAnsi="Helvetica"/>
+          <w:color w:val="202020"/>
+          <w:sz w:val="20"/>
+          <w:szCs w:val="20"/>
+          <w:shd w:val="clear" w:color="auto" w:fill="FFFFFF"/>
+        </w:rPr>
+        <w:t>,</w:t>
+      </w:r>
+      <w:hyperlink r:id="rId10" w:anchor="pone.0217464.ref038" w:history="1">
+        <w:r>
+          <w:rPr>
+            <w:rStyle w:val="Hyperlink"/>
+            <w:rFonts w:ascii="Helvetica" w:hAnsi="Helvetica"/>
+            <w:color w:val="3E0577"/>
+            <w:sz w:val="20"/>
+            <w:szCs w:val="20"/>
+          </w:rPr>
+          <w:t>38</w:t>
+        </w:r>
+      </w:hyperlink>
+      <w:r>
+        <w:rPr>
+          <w:rFonts w:ascii="Helvetica" w:hAnsi="Helvetica"/>
+          <w:color w:val="202020"/>
+          <w:sz w:val="20"/>
+          <w:szCs w:val="20"/>
+          <w:shd w:val="clear" w:color="auto" w:fill="FFFFFF"/>
+        </w:rPr>
+        <w:t>]. Subjects were released at their site of capture after a total of 5 days at the university.</w:t>
+      </w:r>
+    </w:p>
+    <w:p>
+      <w:pPr>
+        <w:rPr>
+          <w:rStyle w:val="apple-converted-space"/>
+          <w:rFonts w:ascii="Helvetica" w:hAnsi="Helvetica"/>
+          <w:color w:val="202020"/>
+          <w:sz w:val="20"/>
+          <w:szCs w:val="20"/>
+          <w:shd w:val="clear" w:color="auto" w:fill="FFFFFF"/>
+        </w:rPr>
+      </w:pPr>
+      <w:r>
+        <w:rPr>
+          <w:rFonts w:ascii="Helvetica" w:hAnsi="Helvetica"/>
+          <w:color w:val="202020"/>
+          <w:sz w:val="20"/>
+          <w:szCs w:val="20"/>
+          <w:shd w:val="clear" w:color="auto" w:fill="FFFFFF"/>
+        </w:rPr>
+        <w:lastRenderedPageBreak/>
+        <w:t>From October to December 2016, a maximum of 12 birds were captured weekly using mist nets from one of seven sites in and around Ottawa, Ontario (</w:t>
+      </w:r>
+      <w:hyperlink r:id="rId11" w:anchor="pone-0217464-g001" w:history="1">
+        <w:r>
+          <w:rPr>
+            <w:rStyle w:val="Hyperlink"/>
+            <w:rFonts w:ascii="Helvetica" w:hAnsi="Helvetica"/>
+            <w:color w:val="3E0577"/>
+            <w:sz w:val="20"/>
+            <w:szCs w:val="20"/>
+          </w:rPr>
+          <w:t>Fig 1</w:t>
+        </w:r>
+      </w:hyperlink>
+      <w:r>
+        <w:rPr>
+          <w:rFonts w:ascii="Helvetica" w:hAnsi="Helvetica"/>
+          <w:color w:val="202020"/>
+          <w:sz w:val="20"/>
+          <w:szCs w:val="20"/>
+          <w:shd w:val="clear" w:color="auto" w:fill="FFFFFF"/>
+        </w:rPr>
+        <w:t xml:space="preserve">). The degree of </w:t>
+      </w:r>
+      <w:proofErr w:type="spellStart"/>
+      <w:r>
+        <w:rPr>
+          <w:rFonts w:ascii="Helvetica" w:hAnsi="Helvetica"/>
+          <w:color w:val="202020"/>
+          <w:sz w:val="20"/>
+          <w:szCs w:val="20"/>
+          <w:shd w:val="clear" w:color="auto" w:fill="FFFFFF"/>
+        </w:rPr>
+        <w:t>urbanisation</w:t>
+      </w:r>
+      <w:proofErr w:type="spellEnd"/>
+      <w:r>
+        <w:rPr>
+          <w:rFonts w:ascii="Helvetica" w:hAnsi="Helvetica"/>
+          <w:color w:val="202020"/>
+          <w:sz w:val="20"/>
+          <w:szCs w:val="20"/>
+          <w:shd w:val="clear" w:color="auto" w:fill="FFFFFF"/>
+        </w:rPr>
+        <w:t xml:space="preserve"> at each site was assessed using remote sensing data [</w:t>
+      </w:r>
+      <w:hyperlink r:id="rId12" w:anchor="pone.0217464.ref032" w:history="1">
+        <w:r>
+          <w:rPr>
+            <w:rStyle w:val="Hyperlink"/>
+            <w:rFonts w:ascii="Helvetica" w:hAnsi="Helvetica"/>
+            <w:color w:val="3E0577"/>
+            <w:sz w:val="20"/>
+            <w:szCs w:val="20"/>
+          </w:rPr>
+          <w:t>32</w:t>
+        </w:r>
+      </w:hyperlink>
+      <w:r>
+        <w:rPr>
+          <w:rFonts w:ascii="Helvetica" w:hAnsi="Helvetica"/>
+          <w:color w:val="202020"/>
+          <w:sz w:val="20"/>
+          <w:szCs w:val="20"/>
+          <w:shd w:val="clear" w:color="auto" w:fill="FFFFFF"/>
+        </w:rPr>
+        <w:t>–</w:t>
+      </w:r>
+      <w:hyperlink r:id="rId13" w:anchor="pone.0217464.ref035" w:history="1">
+        <w:r>
+          <w:rPr>
+            <w:rStyle w:val="Hyperlink"/>
+            <w:rFonts w:ascii="Helvetica" w:hAnsi="Helvetica"/>
+            <w:color w:val="3E0577"/>
+            <w:sz w:val="20"/>
+            <w:szCs w:val="20"/>
+          </w:rPr>
+          <w:t>35</w:t>
+        </w:r>
+      </w:hyperlink>
+      <w:r>
+        <w:rPr>
+          <w:rFonts w:ascii="Helvetica" w:hAnsi="Helvetica"/>
+          <w:color w:val="202020"/>
+          <w:sz w:val="20"/>
+          <w:szCs w:val="20"/>
+          <w:shd w:val="clear" w:color="auto" w:fill="FFFFFF"/>
+        </w:rPr>
+        <w:t xml:space="preserve">] by quantifying the number of pixels classified as different land cover types (building, tarmac, forest, and bare earth) within a 1 km radius of capture sites. These variables were used in a principal components analysis (PCA) to generate a unique urban score that explained the degree of </w:t>
+      </w:r>
+      <w:proofErr w:type="spellStart"/>
+      <w:r>
+        <w:rPr>
+          <w:rFonts w:ascii="Helvetica" w:hAnsi="Helvetica"/>
+          <w:color w:val="202020"/>
+          <w:sz w:val="20"/>
+          <w:szCs w:val="20"/>
+          <w:shd w:val="clear" w:color="auto" w:fill="FFFFFF"/>
+        </w:rPr>
+        <w:t>urbanisation</w:t>
+      </w:r>
+      <w:proofErr w:type="spellEnd"/>
+      <w:r>
+        <w:rPr>
+          <w:rFonts w:ascii="Helvetica" w:hAnsi="Helvetica"/>
+          <w:color w:val="202020"/>
+          <w:sz w:val="20"/>
+          <w:szCs w:val="20"/>
+          <w:shd w:val="clear" w:color="auto" w:fill="FFFFFF"/>
+        </w:rPr>
+        <w:t xml:space="preserve"> at each site (81.82% of variance explained by PC1, [</w:t>
+      </w:r>
+      <w:hyperlink r:id="rId14" w:anchor="pone.0217464.ref036" w:history="1">
+        <w:r>
+          <w:rPr>
+            <w:rStyle w:val="Hyperlink"/>
+            <w:rFonts w:ascii="Helvetica" w:hAnsi="Helvetica"/>
+            <w:color w:val="3E0577"/>
+            <w:sz w:val="20"/>
+            <w:szCs w:val="20"/>
+          </w:rPr>
+          <w:t>36</w:t>
+        </w:r>
+      </w:hyperlink>
+      <w:r>
+        <w:rPr>
+          <w:rFonts w:ascii="Helvetica" w:hAnsi="Helvetica"/>
+          <w:color w:val="202020"/>
+          <w:sz w:val="20"/>
+          <w:szCs w:val="20"/>
+          <w:shd w:val="clear" w:color="auto" w:fill="FFFFFF"/>
+        </w:rPr>
+        <w:t>]). Urban score was replaced with a binary habitat variable (urban/rural) in our final models to assess the robustness of our conclusions. Urban sites were urban parks surrounded by houses and located no more than 10 km from downtown Ottawa, and rural sites were forested areas in a rural landscape at least 25 km from downtown.</w:t>
+      </w:r>
+      <w:r>
+        <w:rPr>
+          <w:rStyle w:val="apple-converted-space"/>
+          <w:rFonts w:ascii="Helvetica" w:hAnsi="Helvetica"/>
+          <w:color w:val="202020"/>
+          <w:sz w:val="20"/>
+          <w:szCs w:val="20"/>
+          <w:shd w:val="clear" w:color="auto" w:fill="FFFFFF"/>
+        </w:rPr>
+        <w:t> </w:t>
+      </w:r>
+    </w:p>
+    <w:p>
+      <w:pPr>
+        <w:rPr>
+          <w:rStyle w:val="apple-converted-space"/>
+          <w:rFonts w:ascii="Helvetica" w:hAnsi="Helvetica"/>
+          <w:color w:val="202020"/>
+          <w:sz w:val="20"/>
+          <w:szCs w:val="20"/>
+          <w:shd w:val="clear" w:color="auto" w:fill="FFFFFF"/>
+        </w:rPr>
+      </w:pPr>
+    </w:p>
+    <w:p>
+      <w:pPr>
+        <w:rPr>
+          <w:rStyle w:val="apple-converted-space"/>
+          <w:rFonts w:ascii="Helvetica" w:hAnsi="Helvetica"/>
+          <w:color w:val="202020"/>
+          <w:sz w:val="20"/>
+          <w:szCs w:val="20"/>
+          <w:shd w:val="clear" w:color="auto" w:fill="FFFFFF"/>
+        </w:rPr>
+      </w:pPr>
+      <w:r>
+        <w:rPr>
+          <w:rFonts w:ascii="Helvetica" w:hAnsi="Helvetica"/>
+          <w:color w:val="202020"/>
+          <w:sz w:val="20"/>
+          <w:szCs w:val="20"/>
+          <w:shd w:val="clear" w:color="auto" w:fill="FFFFFF"/>
+        </w:rPr>
+        <w:t>In captivity, each bird underwent two problem-solving trials for each of two extractive foraging tasks that required the use of different motor actions to solve. The lever-pulling task consisted of a small Perspex tube in which two wax worms were held on top of a platform supported by a lever (</w:t>
+      </w:r>
+      <w:hyperlink r:id="rId15" w:anchor="pone-0217464-g002" w:history="1">
+        <w:r>
+          <w:rPr>
+            <w:rStyle w:val="Hyperlink"/>
+            <w:rFonts w:ascii="Helvetica" w:hAnsi="Helvetica"/>
+            <w:color w:val="3E0577"/>
+            <w:sz w:val="20"/>
+            <w:szCs w:val="20"/>
+          </w:rPr>
+          <w:t>Fig 2A</w:t>
+        </w:r>
+      </w:hyperlink>
+      <w:r>
+        <w:rPr>
+          <w:rFonts w:ascii="Helvetica" w:hAnsi="Helvetica"/>
+          <w:color w:val="202020"/>
+          <w:sz w:val="20"/>
+          <w:szCs w:val="20"/>
+          <w:shd w:val="clear" w:color="auto" w:fill="FFFFFF"/>
+        </w:rPr>
+        <w:t>; similar to [</w:t>
+      </w:r>
+      <w:hyperlink r:id="rId16" w:anchor="pone.0217464.ref019" w:history="1">
+        <w:r>
+          <w:rPr>
+            <w:rStyle w:val="Hyperlink"/>
+            <w:rFonts w:ascii="Helvetica" w:hAnsi="Helvetica"/>
+            <w:color w:val="3E0577"/>
+            <w:sz w:val="20"/>
+            <w:szCs w:val="20"/>
+          </w:rPr>
+          <w:t>19</w:t>
+        </w:r>
+      </w:hyperlink>
+      <w:r>
+        <w:rPr>
+          <w:rFonts w:ascii="Helvetica" w:hAnsi="Helvetica"/>
+          <w:color w:val="202020"/>
+          <w:sz w:val="20"/>
+          <w:szCs w:val="20"/>
+          <w:shd w:val="clear" w:color="auto" w:fill="FFFFFF"/>
+        </w:rPr>
+        <w:t>]). To reduce accidental solutions the lever was placed in the task at a slight downward angle. Birds were required to pull the lever completely out of the tube, causing the food reward to fall out. The paper-ripping task consisted of the bottom half of a Petri dish, containing seeds and mealworms, wrapped with white paper towel (</w:t>
+      </w:r>
+      <w:hyperlink r:id="rId17" w:anchor="pone-0217464-g002" w:history="1">
+        <w:r>
+          <w:rPr>
+            <w:rStyle w:val="Hyperlink"/>
+            <w:rFonts w:ascii="Helvetica" w:hAnsi="Helvetica"/>
+            <w:color w:val="3E0577"/>
+            <w:sz w:val="20"/>
+            <w:szCs w:val="20"/>
+          </w:rPr>
+          <w:t>Fig 2B</w:t>
+        </w:r>
+      </w:hyperlink>
+      <w:r>
+        <w:rPr>
+          <w:rFonts w:ascii="Helvetica" w:hAnsi="Helvetica"/>
+          <w:color w:val="202020"/>
+          <w:sz w:val="20"/>
+          <w:szCs w:val="20"/>
+          <w:shd w:val="clear" w:color="auto" w:fill="FFFFFF"/>
+        </w:rPr>
+        <w:t>; similar to [</w:t>
+      </w:r>
+      <w:hyperlink r:id="rId18" w:anchor="pone.0217464.ref039" w:history="1">
+        <w:r>
+          <w:rPr>
+            <w:rStyle w:val="Hyperlink"/>
+            <w:rFonts w:ascii="Helvetica" w:hAnsi="Helvetica"/>
+            <w:color w:val="3E0577"/>
+            <w:sz w:val="20"/>
+            <w:szCs w:val="20"/>
+          </w:rPr>
+          <w:t>39</w:t>
+        </w:r>
+      </w:hyperlink>
+      <w:r>
+        <w:rPr>
+          <w:rFonts w:ascii="Helvetica" w:hAnsi="Helvetica"/>
+          <w:color w:val="202020"/>
+          <w:sz w:val="20"/>
+          <w:szCs w:val="20"/>
+          <w:shd w:val="clear" w:color="auto" w:fill="FFFFFF"/>
+        </w:rPr>
+        <w:t>]). This task was solved when a bird ripped a hole through the paper that was big enough to extract a seed or worm. Birds were expected to be motivated to search for food in the opaque paper-ripping task, as the mealworms they received at the end of each day in captivity were presented in Petri dishes placed in the same location as the task. However, food deprivation periods were used prior to paper-ripping trials to increase the likelihood of birds interacting with this task (see below).</w:t>
+      </w:r>
+    </w:p>
+    <w:p>
+      <w:pPr>
+        <w:rPr>
+          <w:rFonts w:ascii="Helvetica" w:hAnsi="Helvetica"/>
+          <w:color w:val="202020"/>
+          <w:sz w:val="20"/>
+          <w:szCs w:val="20"/>
+          <w:shd w:val="clear" w:color="auto" w:fill="FFFFFF"/>
+        </w:rPr>
+      </w:pPr>
+    </w:p>
+    <w:p/>
     <w:p/>
     <w:p/>
     <w:p/>
@@ -573,8 +1413,160 @@
       </w:rPr>
     </w:lvl>
   </w:abstractNum>
+  <w:abstractNum w:abstractNumId="1" w15:restartNumberingAfterBreak="0">
+    <w:nsid w:val="7B194DF8"/>
+    <w:multiLevelType w:val="multilevel"/>
+    <w:tmpl w:val="DDDCF7CE"/>
+    <w:lvl w:ilvl="0">
+      <w:start w:val="1"/>
+      <w:numFmt w:val="bullet"/>
+      <w:lvlText w:val=""/>
+      <w:lvlJc w:val="left"/>
+      <w:pPr>
+        <w:tabs>
+          <w:tab w:val="num" w:pos="720"/>
+        </w:tabs>
+        <w:ind w:left="720" w:hanging="360"/>
+      </w:pPr>
+      <w:rPr>
+        <w:rFonts w:ascii="Symbol" w:hAnsi="Symbol" w:hint="default"/>
+        <w:sz w:val="20"/>
+      </w:rPr>
+    </w:lvl>
+    <w:lvl w:ilvl="1">
+      <w:start w:val="1"/>
+      <w:numFmt w:val="bullet"/>
+      <w:lvlText w:val=""/>
+      <w:lvlJc w:val="left"/>
+      <w:pPr>
+        <w:tabs>
+          <w:tab w:val="num" w:pos="1440"/>
+        </w:tabs>
+        <w:ind w:left="1440" w:hanging="360"/>
+      </w:pPr>
+      <w:rPr>
+        <w:rFonts w:ascii="Symbol" w:hAnsi="Symbol" w:hint="default"/>
+        <w:sz w:val="20"/>
+      </w:rPr>
+    </w:lvl>
+    <w:lvl w:ilvl="2" w:tentative="1">
+      <w:start w:val="1"/>
+      <w:numFmt w:val="bullet"/>
+      <w:lvlText w:val=""/>
+      <w:lvlJc w:val="left"/>
+      <w:pPr>
+        <w:tabs>
+          <w:tab w:val="num" w:pos="2160"/>
+        </w:tabs>
+        <w:ind w:left="2160" w:hanging="360"/>
+      </w:pPr>
+      <w:rPr>
+        <w:rFonts w:ascii="Symbol" w:hAnsi="Symbol" w:hint="default"/>
+        <w:sz w:val="20"/>
+      </w:rPr>
+    </w:lvl>
+    <w:lvl w:ilvl="3" w:tentative="1">
+      <w:start w:val="1"/>
+      <w:numFmt w:val="bullet"/>
+      <w:lvlText w:val=""/>
+      <w:lvlJc w:val="left"/>
+      <w:pPr>
+        <w:tabs>
+          <w:tab w:val="num" w:pos="2880"/>
+        </w:tabs>
+        <w:ind w:left="2880" w:hanging="360"/>
+      </w:pPr>
+      <w:rPr>
+        <w:rFonts w:ascii="Symbol" w:hAnsi="Symbol" w:hint="default"/>
+        <w:sz w:val="20"/>
+      </w:rPr>
+    </w:lvl>
+    <w:lvl w:ilvl="4" w:tentative="1">
+      <w:start w:val="1"/>
+      <w:numFmt w:val="bullet"/>
+      <w:lvlText w:val=""/>
+      <w:lvlJc w:val="left"/>
+      <w:pPr>
+        <w:tabs>
+          <w:tab w:val="num" w:pos="3600"/>
+        </w:tabs>
+        <w:ind w:left="3600" w:hanging="360"/>
+      </w:pPr>
+      <w:rPr>
+        <w:rFonts w:ascii="Symbol" w:hAnsi="Symbol" w:hint="default"/>
+        <w:sz w:val="20"/>
+      </w:rPr>
+    </w:lvl>
+    <w:lvl w:ilvl="5" w:tentative="1">
+      <w:start w:val="1"/>
+      <w:numFmt w:val="bullet"/>
+      <w:lvlText w:val=""/>
+      <w:lvlJc w:val="left"/>
+      <w:pPr>
+        <w:tabs>
+          <w:tab w:val="num" w:pos="4320"/>
+        </w:tabs>
+        <w:ind w:left="4320" w:hanging="360"/>
+      </w:pPr>
+      <w:rPr>
+        <w:rFonts w:ascii="Symbol" w:hAnsi="Symbol" w:hint="default"/>
+        <w:sz w:val="20"/>
+      </w:rPr>
+    </w:lvl>
+    <w:lvl w:ilvl="6" w:tentative="1">
+      <w:start w:val="1"/>
+      <w:numFmt w:val="bullet"/>
+      <w:lvlText w:val=""/>
+      <w:lvlJc w:val="left"/>
+      <w:pPr>
+        <w:tabs>
+          <w:tab w:val="num" w:pos="5040"/>
+        </w:tabs>
+        <w:ind w:left="5040" w:hanging="360"/>
+      </w:pPr>
+      <w:rPr>
+        <w:rFonts w:ascii="Symbol" w:hAnsi="Symbol" w:hint="default"/>
+        <w:sz w:val="20"/>
+      </w:rPr>
+    </w:lvl>
+    <w:lvl w:ilvl="7" w:tentative="1">
+      <w:start w:val="1"/>
+      <w:numFmt w:val="bullet"/>
+      <w:lvlText w:val=""/>
+      <w:lvlJc w:val="left"/>
+      <w:pPr>
+        <w:tabs>
+          <w:tab w:val="num" w:pos="5760"/>
+        </w:tabs>
+        <w:ind w:left="5760" w:hanging="360"/>
+      </w:pPr>
+      <w:rPr>
+        <w:rFonts w:ascii="Symbol" w:hAnsi="Symbol" w:hint="default"/>
+        <w:sz w:val="20"/>
+      </w:rPr>
+    </w:lvl>
+    <w:lvl w:ilvl="8" w:tentative="1">
+      <w:start w:val="1"/>
+      <w:numFmt w:val="bullet"/>
+      <w:lvlText w:val=""/>
+      <w:lvlJc w:val="left"/>
+      <w:pPr>
+        <w:tabs>
+          <w:tab w:val="num" w:pos="6480"/>
+        </w:tabs>
+        <w:ind w:left="6480" w:hanging="360"/>
+      </w:pPr>
+      <w:rPr>
+        <w:rFonts w:ascii="Symbol" w:hAnsi="Symbol" w:hint="default"/>
+        <w:sz w:val="20"/>
+      </w:rPr>
+    </w:lvl>
+  </w:abstractNum>
   <w:num w:numId="1" w16cid:durableId="1911844223">
     <w:abstractNumId w:val="0"/>
+  </w:num>
+  <w:num w:numId="2" w16cid:durableId="1043604549">
+    <w:abstractNumId w:val="1"/>
   </w:num>
 </w:numbering>
 </file>
@@ -1038,6 +2030,22 @@
       <w:shd w:val="clear" w:color="auto" w:fill="E1DFDD"/>
     </w:rPr>
   </w:style>
+  <w:style w:type="character" w:styleId="Emphasis">
+    <w:name w:val="Emphasis"/>
+    <w:basedOn w:val="DefaultParagraphFont"/>
+    <w:uiPriority w:val="20"/>
+    <w:qFormat/>
+    <w:rsid w:val="00E73CD3"/>
+    <w:rPr>
+      <w:i/>
+      <w:iCs/>
+    </w:rPr>
+  </w:style>
+  <w:style w:type="character" w:customStyle="1" w:styleId="apple-converted-space">
+    <w:name w:val="apple-converted-space"/>
+    <w:basedOn w:val="DefaultParagraphFont"/>
+    <w:rsid w:val="00E73CD3"/>
+  </w:style>
 </w:styles>
 </file>
 

</xml_diff>